<commit_message>
Aggiornamento definitivo Schema E-R, Modello Relazionale e SQL
</commit_message>
<xml_diff>
--- a/MODELLO RELAZIONALE.docx
+++ b/MODELLO RELAZIONALE.docx
@@ -68,622 +68,28 @@
       </w:r>
     </w:p>
     <w:p>
-      <w:r>
-        <w:t>POSSIEDE</w:t>
-      </w:r>
-      <w:r>
-        <w:t xml:space="preserve"> </w:t>
-      </w:r>
-      <w:r>
+      <w:pPr>
+        <w:rPr>
+          <w:u w:val="single"/>
+        </w:rPr>
+      </w:pPr>
+      <w:r>
+        <w:t xml:space="preserve">GENERE </w:t>
+      </w:r>
+      <w:r>
+        <w:rPr>
+          <w:u w:val="single"/>
+        </w:rPr>
         <w:t>(</w:t>
       </w:r>
       <w:r>
-        <w:rPr>
-          <w:u w:val="single"/>
-        </w:rPr>
-        <w:t>I</w:t>
-      </w:r>
-      <w:r>
-        <w:rPr>
-          <w:u w:val="single"/>
-        </w:rPr>
-        <w:t>D</w:t>
-      </w:r>
-      <w:r>
-        <w:rPr>
-          <w:u w:val="single"/>
-        </w:rPr>
-        <w:t>_Collezionista</w:t>
-      </w:r>
-      <w:r>
-        <w:t>,</w:t>
-      </w:r>
-      <w:r>
-        <w:t xml:space="preserve"> </w:t>
-      </w:r>
-      <w:r>
-        <w:rPr>
-          <w:u w:val="single"/>
-        </w:rPr>
-        <w:t>I</w:t>
-      </w:r>
-      <w:r>
-        <w:rPr>
-          <w:u w:val="single"/>
-        </w:rPr>
-        <w:t>D</w:t>
-      </w:r>
-      <w:r>
-        <w:rPr>
-          <w:u w:val="single"/>
-        </w:rPr>
-        <w:t>_Collezione</w:t>
-      </w:r>
-      <w:r>
-        <w:t>)</w:t>
-      </w:r>
-    </w:p>
-    <w:p>
-      <w:r>
-        <w:t>CONDIVISA</w:t>
-      </w:r>
-      <w:r>
-        <w:t xml:space="preserve"> </w:t>
-      </w:r>
-      <w:r>
-        <w:rPr>
-          <w:u w:val="single"/>
-        </w:rPr>
-        <w:t>(</w:t>
-      </w:r>
-      <w:r>
-        <w:rPr>
-          <w:u w:val="single"/>
-        </w:rPr>
-        <w:t>I</w:t>
-      </w:r>
-      <w:r>
-        <w:rPr>
-          <w:u w:val="single"/>
-        </w:rPr>
-        <w:t>D</w:t>
-      </w:r>
-      <w:r>
-        <w:rPr>
-          <w:u w:val="single"/>
-        </w:rPr>
-        <w:t>_Collezionista</w:t>
-      </w:r>
-      <w:r>
-        <w:t xml:space="preserve">, </w:t>
-      </w:r>
-      <w:r>
-        <w:rPr>
-          <w:u w:val="single"/>
-        </w:rPr>
-        <w:t>I</w:t>
-      </w:r>
-      <w:r>
-        <w:rPr>
-          <w:u w:val="single"/>
-        </w:rPr>
-        <w:t>D</w:t>
-      </w:r>
-      <w:r>
-        <w:rPr>
-          <w:u w:val="single"/>
-        </w:rPr>
-        <w:t>_Collezione</w:t>
-      </w:r>
-      <w:r>
-        <w:t>)</w:t>
-      </w:r>
-    </w:p>
-    <w:p>
-      <w:r>
-        <w:t>ETICHETTA (</w:t>
-      </w:r>
-      <w:r>
-        <w:rPr>
-          <w:u w:val="single"/>
-        </w:rPr>
-        <w:t>ID</w:t>
-      </w:r>
-      <w:r>
-        <w:t xml:space="preserve">, </w:t>
-      </w:r>
-      <w:r>
-        <w:t>nome</w:t>
-      </w:r>
-      <w:r>
-        <w:t>)</w:t>
-      </w:r>
-      <w:r>
-        <w:t xml:space="preserve"> </w:t>
-      </w:r>
-    </w:p>
-    <w:p>
-      <w:r>
-        <w:t>CODICE</w:t>
-      </w:r>
-      <w:r>
-        <w:t xml:space="preserve"> </w:t>
-      </w:r>
-      <w:r>
-        <w:rPr>
-          <w:u w:val="single"/>
-        </w:rPr>
-        <w:t>(</w:t>
-      </w:r>
-      <w:r>
-        <w:rPr>
-          <w:u w:val="single"/>
-        </w:rPr>
-        <w:t>ID</w:t>
-      </w:r>
-      <w:r>
-        <w:rPr>
-          <w:u w:val="single"/>
-        </w:rPr>
-        <w:t>,</w:t>
-      </w:r>
-      <w:r>
-        <w:t xml:space="preserve"> barcode</w:t>
-      </w:r>
-      <w:r>
-        <w:t>, I</w:t>
-      </w:r>
-      <w:r>
-        <w:t>D</w:t>
-      </w:r>
-      <w:r>
-        <w:t>_disco</w:t>
-      </w:r>
-      <w:r>
-        <w:t>)</w:t>
-      </w:r>
-    </w:p>
-    <w:p>
-      <w:r>
-        <w:t>DISCO</w:t>
-      </w:r>
-      <w:r>
-        <w:t xml:space="preserve"> </w:t>
-      </w:r>
-      <w:r>
-        <w:rPr>
-          <w:u w:val="single"/>
-        </w:rPr>
-        <w:t>(</w:t>
-      </w:r>
-      <w:r>
-        <w:rPr>
-          <w:u w:val="single"/>
-        </w:rPr>
-        <w:t>ID</w:t>
-      </w:r>
-      <w:r>
-        <w:rPr>
-          <w:u w:val="single"/>
-        </w:rPr>
-        <w:t>,</w:t>
-      </w:r>
-      <w:r>
-        <w:t xml:space="preserve"> </w:t>
-      </w:r>
-      <w:r>
-        <w:t>titolo_disco, anno_uscita,</w:t>
-      </w:r>
-      <w:r>
-        <w:t xml:space="preserve"> ID_etichetta,</w:t>
-      </w:r>
-      <w:r>
-        <w:t xml:space="preserve"> </w:t>
-      </w:r>
-      <w:r>
-        <w:t>I</w:t>
-      </w:r>
-      <w:r>
-        <w:t>D</w:t>
-      </w:r>
-      <w:r>
-        <w:t>_codice</w:t>
-      </w:r>
-      <w:r>
-        <w:t>, ID_genere</w:t>
-      </w:r>
-      <w:r>
-        <w:t>)</w:t>
-      </w:r>
-    </w:p>
-    <w:p>
-      <w:r>
-        <w:t>GENERE</w:t>
-      </w:r>
-      <w:r>
-        <w:t xml:space="preserve"> </w:t>
-      </w:r>
-      <w:r>
-        <w:rPr>
-          <w:u w:val="single"/>
-        </w:rPr>
-        <w:t>(</w:t>
-      </w:r>
-      <w:r>
-        <w:rPr>
-          <w:u w:val="single"/>
-        </w:rPr>
-        <w:t>nome</w:t>
-      </w:r>
-      <w:r>
-        <w:rPr>
-          <w:u w:val="single"/>
-        </w:rPr>
-        <w:t>)</w:t>
-      </w:r>
-    </w:p>
-    <w:p>
-      <w:r>
-        <w:t xml:space="preserve">CONDIZIONE </w:t>
-      </w:r>
-      <w:r>
-        <w:rPr>
-          <w:u w:val="single"/>
-        </w:rPr>
-        <w:t>(</w:t>
-      </w:r>
-      <w:r>
-        <w:rPr>
-          <w:u w:val="single"/>
-        </w:rPr>
-        <w:t>ID</w:t>
-      </w:r>
-      <w:r>
-        <w:rPr>
-          <w:u w:val="single"/>
-        </w:rPr>
-        <w:t>,</w:t>
-      </w:r>
-      <w:r>
-        <w:t xml:space="preserve"> stato)</w:t>
-      </w:r>
-    </w:p>
-    <w:p>
-      <w:r>
-        <w:t xml:space="preserve">CONSERVAZIONE </w:t>
-      </w:r>
-      <w:r>
-        <w:rPr>
-          <w:u w:val="single"/>
-        </w:rPr>
-        <w:t>(I</w:t>
-      </w:r>
-      <w:r>
-        <w:rPr>
-          <w:u w:val="single"/>
-        </w:rPr>
-        <w:t>D</w:t>
-      </w:r>
-      <w:r>
-        <w:rPr>
-          <w:u w:val="single"/>
-        </w:rPr>
-        <w:t>_disco</w:t>
-      </w:r>
-      <w:r>
-        <w:t xml:space="preserve">, </w:t>
-      </w:r>
-      <w:r>
-        <w:rPr>
-          <w:u w:val="single"/>
-        </w:rPr>
-        <w:t>I</w:t>
-      </w:r>
-      <w:r>
-        <w:rPr>
-          <w:u w:val="single"/>
-        </w:rPr>
-        <w:t>D</w:t>
-      </w:r>
-      <w:r>
-        <w:rPr>
-          <w:u w:val="single"/>
-        </w:rPr>
-        <w:t>_condizione</w:t>
-      </w:r>
-      <w:r>
-        <w:t>)</w:t>
-      </w:r>
-    </w:p>
-    <w:p>
-      <w:r>
-        <w:t xml:space="preserve">FORMATO </w:t>
-      </w:r>
-      <w:r>
-        <w:rPr>
-          <w:u w:val="single"/>
-        </w:rPr>
-        <w:t>(</w:t>
-      </w:r>
-      <w:r>
-        <w:rPr>
-          <w:u w:val="single"/>
-        </w:rPr>
-        <w:t>ID</w:t>
-      </w:r>
-      <w:r>
-        <w:rPr>
-          <w:u w:val="single"/>
-        </w:rPr>
-        <w:t>,</w:t>
-      </w:r>
-      <w:r>
-        <w:t xml:space="preserve"> tipo)</w:t>
-      </w:r>
-    </w:p>
-    <w:p>
-      <w:r>
-        <w:t xml:space="preserve">DIVENTA </w:t>
-      </w:r>
-      <w:r>
-        <w:t>(</w:t>
-      </w:r>
-      <w:r>
-        <w:rPr>
-          <w:u w:val="single"/>
-        </w:rPr>
-        <w:t>I</w:t>
-      </w:r>
-      <w:r>
-        <w:rPr>
-          <w:u w:val="single"/>
-        </w:rPr>
-        <w:t>D</w:t>
-      </w:r>
-      <w:r>
-        <w:rPr>
-          <w:u w:val="single"/>
-        </w:rPr>
-        <w:t>_disco</w:t>
-      </w:r>
-      <w:r>
-        <w:t xml:space="preserve">, </w:t>
-      </w:r>
-      <w:r>
-        <w:rPr>
-          <w:u w:val="single"/>
-        </w:rPr>
-        <w:t>I</w:t>
-      </w:r>
-      <w:r>
-        <w:rPr>
-          <w:u w:val="single"/>
-        </w:rPr>
-        <w:t>D</w:t>
-      </w:r>
-      <w:r>
-        <w:rPr>
-          <w:u w:val="single"/>
-        </w:rPr>
-        <w:t>_formato</w:t>
-      </w:r>
-      <w:r>
-        <w:t>)</w:t>
-      </w:r>
-    </w:p>
-    <w:p>
-      <w:r>
-        <w:t xml:space="preserve">IMMAGINE </w:t>
-      </w:r>
-      <w:r>
-        <w:rPr>
-          <w:u w:val="single"/>
-        </w:rPr>
-        <w:t>(</w:t>
-      </w:r>
-      <w:r>
-        <w:rPr>
-          <w:u w:val="single"/>
-        </w:rPr>
-        <w:t>ID</w:t>
-      </w:r>
-      <w:r>
-        <w:rPr>
-          <w:u w:val="single"/>
-        </w:rPr>
-        <w:t>,</w:t>
-      </w:r>
-      <w:r>
-        <w:t xml:space="preserve"> tipo</w:t>
-      </w:r>
-      <w:r>
-        <w:t>, ID_disco</w:t>
-      </w:r>
-      <w:r>
-        <w:t>)</w:t>
-      </w:r>
-    </w:p>
-    <w:p>
-      <w:r>
-        <w:t xml:space="preserve">TRACCIA </w:t>
-      </w:r>
-      <w:r>
-        <w:rPr>
-          <w:u w:val="single"/>
-        </w:rPr>
-        <w:t>(</w:t>
-      </w:r>
-      <w:r>
-        <w:rPr>
-          <w:u w:val="single"/>
-        </w:rPr>
-        <w:t>ID</w:t>
-      </w:r>
-      <w:r>
-        <w:rPr>
-          <w:u w:val="single"/>
-        </w:rPr>
-        <w:t>,</w:t>
-      </w:r>
-      <w:r>
-        <w:t xml:space="preserve"> titolo, durata)</w:t>
-      </w:r>
-    </w:p>
-    <w:p>
-      <w:r>
-        <w:t xml:space="preserve">AUTORE </w:t>
-      </w:r>
-      <w:r>
-        <w:rPr>
-          <w:u w:val="single"/>
-        </w:rPr>
-        <w:t>(</w:t>
-      </w:r>
-      <w:r>
-        <w:rPr>
-          <w:u w:val="single"/>
-        </w:rPr>
-        <w:t>ID</w:t>
-      </w:r>
-      <w:r>
-        <w:rPr>
-          <w:u w:val="single"/>
-        </w:rPr>
-        <w:t>,</w:t>
-      </w:r>
-      <w:r>
-        <w:t xml:space="preserve"> </w:t>
-      </w:r>
-      <w:r>
-        <w:t xml:space="preserve">IPI, </w:t>
-      </w:r>
-      <w:r>
-        <w:t>nome, cognome</w:t>
-      </w:r>
-      <w:r>
-        <w:t>)</w:t>
-      </w:r>
-    </w:p>
-    <w:p>
-      <w:r>
-        <w:t>SCRITTA</w:t>
-      </w:r>
-      <w:r>
-        <w:t xml:space="preserve"> (</w:t>
-      </w:r>
-      <w:r>
-        <w:rPr>
-          <w:u w:val="single"/>
-        </w:rPr>
-        <w:t>ID</w:t>
-      </w:r>
-      <w:r>
-        <w:rPr>
-          <w:u w:val="single"/>
-        </w:rPr>
-        <w:t>_</w:t>
-      </w:r>
-      <w:r>
-        <w:rPr>
-          <w:u w:val="single"/>
-        </w:rPr>
-        <w:t>traccia</w:t>
-      </w:r>
-      <w:r>
-        <w:t xml:space="preserve">, </w:t>
-      </w:r>
-      <w:r>
-        <w:rPr>
-          <w:u w:val="single"/>
-        </w:rPr>
-        <w:t>ID_autore</w:t>
-      </w:r>
-      <w:r>
-        <w:t>)</w:t>
-      </w:r>
-    </w:p>
-    <w:p>
-      <w:r>
-        <w:t>COMPOSTO</w:t>
-      </w:r>
-      <w:r>
-        <w:t xml:space="preserve"> (</w:t>
-      </w:r>
-      <w:r>
-        <w:rPr>
-          <w:u w:val="single"/>
-        </w:rPr>
-        <w:t xml:space="preserve">ID_ </w:t>
-      </w:r>
-      <w:r>
-        <w:rPr>
-          <w:u w:val="single"/>
-        </w:rPr>
-        <w:t>disco</w:t>
-      </w:r>
-      <w:r>
-        <w:t xml:space="preserve">, </w:t>
-      </w:r>
-      <w:r>
-        <w:rPr>
-          <w:u w:val="single"/>
-        </w:rPr>
-        <w:t>ID_autore</w:t>
-      </w:r>
-      <w:r>
-        <w:t>)</w:t>
-      </w:r>
-    </w:p>
-    <w:p>
-      <w:r>
-        <w:t>RACCOLTA (</w:t>
-      </w:r>
-      <w:r>
-        <w:rPr>
-          <w:u w:val="single"/>
-        </w:rPr>
-        <w:t>ID_disco</w:t>
-      </w:r>
-      <w:r>
-        <w:t xml:space="preserve">, </w:t>
-      </w:r>
-      <w:r>
-        <w:rPr>
-          <w:u w:val="single"/>
-        </w:rPr>
-        <w:t>ID_collezione</w:t>
-      </w:r>
-      <w:r>
-        <w:t>)</w:t>
-      </w:r>
-    </w:p>
-    <w:p>
-      <w:r>
-        <w:t>P</w:t>
-      </w:r>
-      <w:r>
-        <w:t>RODUCE</w:t>
-      </w:r>
-      <w:r>
-        <w:t xml:space="preserve"> (</w:t>
-      </w:r>
-      <w:r>
-        <w:rPr>
-          <w:u w:val="single"/>
-        </w:rPr>
-        <w:t>ID_disco</w:t>
-      </w:r>
-      <w:r>
-        <w:t xml:space="preserve">, </w:t>
-      </w:r>
-      <w:r>
-        <w:rPr>
-          <w:u w:val="single"/>
-        </w:rPr>
-        <w:t>ID_etichetta</w:t>
-      </w:r>
-      <w:r>
-        <w:t>)</w:t>
+        <w:t xml:space="preserve">ID, </w:t>
+      </w:r>
+      <w:r>
+        <w:rPr>
+          <w:u w:val="single"/>
+        </w:rPr>
+        <w:t>nome)</w:t>
       </w:r>
     </w:p>
     <w:p>
@@ -692,8 +98,252 @@
           <w:u w:val="single"/>
         </w:rPr>
       </w:pPr>
+      <w:r>
+        <w:t xml:space="preserve">AUTORE </w:t>
+      </w:r>
+      <w:r>
+        <w:rPr>
+          <w:u w:val="single"/>
+        </w:rPr>
+        <w:t>(ID,</w:t>
+      </w:r>
+      <w:r>
+        <w:t xml:space="preserve"> IPI, nome,</w:t>
+      </w:r>
+      <w:r>
+        <w:t xml:space="preserve"> carriera,</w:t>
+      </w:r>
+      <w:r>
+        <w:t xml:space="preserve"> cognome)</w:t>
+      </w:r>
     </w:p>
-    <w:p/>
+    <w:p>
+      <w:pPr>
+        <w:rPr>
+          <w:u w:val="single"/>
+        </w:rPr>
+      </w:pPr>
+      <w:r>
+        <w:t xml:space="preserve">TRACCIA </w:t>
+      </w:r>
+      <w:r>
+        <w:rPr>
+          <w:u w:val="single"/>
+        </w:rPr>
+        <w:t>(ID,</w:t>
+      </w:r>
+      <w:r>
+        <w:t xml:space="preserve"> titolo, durata</w:t>
+      </w:r>
+      <w:r>
+        <w:t>, ID_disco</w:t>
+      </w:r>
+      <w:r>
+        <w:t>)</w:t>
+      </w:r>
+    </w:p>
+    <w:p>
+      <w:pPr>
+        <w:rPr>
+          <w:u w:val="single"/>
+        </w:rPr>
+      </w:pPr>
+      <w:r>
+        <w:t>ETICHETTA (</w:t>
+      </w:r>
+      <w:r>
+        <w:rPr>
+          <w:u w:val="single"/>
+        </w:rPr>
+        <w:t>ID</w:t>
+      </w:r>
+      <w:r>
+        <w:t xml:space="preserve">, </w:t>
+      </w:r>
+      <w:r>
+        <w:t>nome</w:t>
+      </w:r>
+      <w:r>
+        <w:t>)</w:t>
+      </w:r>
+      <w:r>
+        <w:t xml:space="preserve"> </w:t>
+      </w:r>
+    </w:p>
+    <w:p>
+      <w:r>
+        <w:t>DISCO</w:t>
+      </w:r>
+      <w:r>
+        <w:t xml:space="preserve"> </w:t>
+      </w:r>
+      <w:r>
+        <w:rPr>
+          <w:u w:val="single"/>
+        </w:rPr>
+        <w:t>(</w:t>
+      </w:r>
+      <w:r>
+        <w:rPr>
+          <w:u w:val="single"/>
+        </w:rPr>
+        <w:t>ID</w:t>
+      </w:r>
+      <w:r>
+        <w:rPr>
+          <w:u w:val="single"/>
+        </w:rPr>
+        <w:t>,</w:t>
+      </w:r>
+      <w:r>
+        <w:t xml:space="preserve"> </w:t>
+      </w:r>
+      <w:r>
+        <w:t>titolo_disco, anno_uscita,</w:t>
+      </w:r>
+      <w:r>
+        <w:t xml:space="preserve"> barcode, durata_totale,</w:t>
+      </w:r>
+      <w:r>
+        <w:t xml:space="preserve"> ID_etichetta,</w:t>
+      </w:r>
+      <w:r>
+        <w:t xml:space="preserve"> ID_collezione,</w:t>
+      </w:r>
+      <w:r>
+        <w:t xml:space="preserve"> ID_genere</w:t>
+      </w:r>
+      <w:r>
+        <w:t>)</w:t>
+      </w:r>
+    </w:p>
+    <w:p>
+      <w:r>
+        <w:t>DOPPIONE (</w:t>
+      </w:r>
+      <w:r>
+        <w:rPr>
+          <w:u w:val="single"/>
+        </w:rPr>
+        <w:t>ID</w:t>
+      </w:r>
+      <w:r>
+        <w:t xml:space="preserve">, </w:t>
+      </w:r>
+      <w:r>
+        <w:t>progressivo,</w:t>
+      </w:r>
+      <w:r>
+        <w:t xml:space="preserve"> formato, condizione, quantita</w:t>
+      </w:r>
+      <w:r>
+        <w:t>, ID_disco, ID_collezionista</w:t>
+      </w:r>
+      <w:r>
+        <w:t>)</w:t>
+      </w:r>
+    </w:p>
+    <w:p>
+      <w:r>
+        <w:t>SCRITTA (</w:t>
+      </w:r>
+      <w:r>
+        <w:rPr>
+          <w:u w:val="single"/>
+        </w:rPr>
+        <w:t>ID_traccia</w:t>
+      </w:r>
+      <w:r>
+        <w:t xml:space="preserve">, </w:t>
+      </w:r>
+      <w:r>
+        <w:rPr>
+          <w:u w:val="single"/>
+        </w:rPr>
+        <w:t>ID_autore</w:t>
+      </w:r>
+      <w:r>
+        <w:t>)</w:t>
+      </w:r>
+    </w:p>
+    <w:p>
+      <w:pPr>
+        <w:rPr>
+          <w:u w:val="single"/>
+        </w:rPr>
+      </w:pPr>
+      <w:r>
+        <w:t xml:space="preserve">IMMAGINE </w:t>
+      </w:r>
+      <w:r>
+        <w:rPr>
+          <w:u w:val="single"/>
+        </w:rPr>
+        <w:t>(</w:t>
+      </w:r>
+      <w:r>
+        <w:rPr>
+          <w:u w:val="single"/>
+        </w:rPr>
+        <w:t>ID</w:t>
+      </w:r>
+      <w:r>
+        <w:rPr>
+          <w:u w:val="single"/>
+        </w:rPr>
+        <w:t>,</w:t>
+      </w:r>
+      <w:r>
+        <w:t xml:space="preserve"> tipo</w:t>
+      </w:r>
+      <w:r>
+        <w:t xml:space="preserve">, </w:t>
+      </w:r>
+      <w:r>
+        <w:t xml:space="preserve">percorso, tipo, </w:t>
+      </w:r>
+      <w:r>
+        <w:t>ID_disco</w:t>
+      </w:r>
+      <w:r>
+        <w:t>)</w:t>
+      </w:r>
+    </w:p>
+    <w:p>
+      <w:r>
+        <w:t>COMPO</w:t>
+      </w:r>
+      <w:r>
+        <w:t>NE</w:t>
+      </w:r>
+      <w:r>
+        <w:t xml:space="preserve"> (</w:t>
+      </w:r>
+      <w:r>
+        <w:rPr>
+          <w:u w:val="single"/>
+        </w:rPr>
+        <w:t xml:space="preserve">ID_ </w:t>
+      </w:r>
+      <w:r>
+        <w:rPr>
+          <w:u w:val="single"/>
+        </w:rPr>
+        <w:t>disco</w:t>
+      </w:r>
+      <w:r>
+        <w:t xml:space="preserve">, </w:t>
+      </w:r>
+      <w:r>
+        <w:rPr>
+          <w:u w:val="single"/>
+        </w:rPr>
+        <w:t>ID_autore</w:t>
+      </w:r>
+      <w:r>
+        <w:t>)</w:t>
+      </w:r>
+    </w:p>
     <w:p/>
     <w:p/>
     <w:sectPr>

</xml_diff>

<commit_message>
Eliminata la relazione scritta (in SQL e Modello relazionale) e corretto le insert. Risolvere problema durata totale
</commit_message>
<xml_diff>
--- a/MODELLO RELAZIONALE.docx
+++ b/MODELLO RELAZIONALE.docx
@@ -93,13 +93,22 @@
       </w:r>
     </w:p>
     <w:p>
-      <w:pPr>
-        <w:rPr>
-          <w:u w:val="single"/>
-        </w:rPr>
-      </w:pPr>
-      <w:r>
-        <w:t xml:space="preserve">AUTORE </w:t>
+      <w:r>
+        <w:t>ETICHETTA (</w:t>
+      </w:r>
+      <w:r>
+        <w:rPr>
+          <w:u w:val="single"/>
+        </w:rPr>
+        <w:t>ID</w:t>
+      </w:r>
+      <w:r>
+        <w:t xml:space="preserve">, nome) </w:t>
+      </w:r>
+    </w:p>
+    <w:p>
+      <w:r>
+        <w:t xml:space="preserve">DISCO </w:t>
       </w:r>
       <w:r>
         <w:rPr>
@@ -108,13 +117,16 @@
         <w:t>(ID,</w:t>
       </w:r>
       <w:r>
-        <w:t xml:space="preserve"> IPI, nome,</w:t>
-      </w:r>
-      <w:r>
-        <w:t xml:space="preserve"> carriera,</w:t>
-      </w:r>
-      <w:r>
-        <w:t xml:space="preserve"> cognome)</w:t>
+        <w:t xml:space="preserve"> titolo_disco, anno_uscita, barcode, durata_totale, ID_etichetta, ID_genere</w:t>
+      </w:r>
+      <w:r>
+        <w:t>,</w:t>
+      </w:r>
+      <w:r>
+        <w:t xml:space="preserve"> </w:t>
+      </w:r>
+      <w:r>
+        <w:t>ID_collezione)</w:t>
       </w:r>
     </w:p>
     <w:p>
@@ -133,13 +145,7 @@
         <w:t>(ID,</w:t>
       </w:r>
       <w:r>
-        <w:t xml:space="preserve"> titolo, durata</w:t>
-      </w:r>
-      <w:r>
-        <w:t>, ID_disco</w:t>
-      </w:r>
-      <w:r>
-        <w:t>)</w:t>
+        <w:t xml:space="preserve"> titolo, durata, ID_disco)</w:t>
       </w:r>
     </w:p>
     <w:p>
@@ -149,118 +155,66 @@
         </w:rPr>
       </w:pPr>
       <w:r>
-        <w:t>ETICHETTA (</w:t>
-      </w:r>
-      <w:r>
-        <w:rPr>
-          <w:u w:val="single"/>
-        </w:rPr>
-        <w:t>ID</w:t>
+        <w:t xml:space="preserve">AUTORE </w:t>
+      </w:r>
+      <w:r>
+        <w:rPr>
+          <w:u w:val="single"/>
+        </w:rPr>
+        <w:t>(ID,</w:t>
+      </w:r>
+      <w:r>
+        <w:t xml:space="preserve"> nome,</w:t>
+      </w:r>
+      <w:r>
+        <w:t xml:space="preserve"> </w:t>
+      </w:r>
+      <w:r>
+        <w:t>cognome</w:t>
       </w:r>
       <w:r>
         <w:t xml:space="preserve">, </w:t>
       </w:r>
       <w:r>
-        <w:t>nome</w:t>
+        <w:t>IPI,</w:t>
+      </w:r>
+      <w:r>
+        <w:t xml:space="preserve"> ID_traccia</w:t>
       </w:r>
       <w:r>
         <w:t>)</w:t>
-      </w:r>
-      <w:r>
-        <w:t xml:space="preserve"> </w:t>
       </w:r>
     </w:p>
     <w:p>
       <w:r>
-        <w:t>DISCO</w:t>
+        <w:t>DOPPIONE (</w:t>
+      </w:r>
+      <w:r>
+        <w:rPr>
+          <w:u w:val="single"/>
+        </w:rPr>
+        <w:t>ID</w:t>
+      </w:r>
+      <w:r>
+        <w:t xml:space="preserve">, </w:t>
+      </w:r>
+      <w:r>
+        <w:t>progressivo,</w:t>
       </w:r>
       <w:r>
         <w:t xml:space="preserve"> </w:t>
       </w:r>
       <w:r>
-        <w:rPr>
-          <w:u w:val="single"/>
-        </w:rPr>
-        <w:t>(</w:t>
-      </w:r>
-      <w:r>
-        <w:rPr>
-          <w:u w:val="single"/>
-        </w:rPr>
-        <w:t>ID</w:t>
-      </w:r>
-      <w:r>
-        <w:rPr>
-          <w:u w:val="single"/>
-        </w:rPr>
-        <w:t>,</w:t>
-      </w:r>
-      <w:r>
-        <w:t xml:space="preserve"> </w:t>
-      </w:r>
-      <w:r>
-        <w:t>titolo_disco, anno_uscita,</w:t>
-      </w:r>
-      <w:r>
-        <w:t xml:space="preserve"> barcode, durata_totale,</w:t>
-      </w:r>
-      <w:r>
-        <w:t xml:space="preserve"> ID_etichetta,</w:t>
-      </w:r>
-      <w:r>
-        <w:t xml:space="preserve"> ID_collezione,</w:t>
-      </w:r>
-      <w:r>
-        <w:t xml:space="preserve"> ID_genere</w:t>
-      </w:r>
-      <w:r>
-        <w:t>)</w:t>
-      </w:r>
-    </w:p>
-    <w:p>
-      <w:r>
-        <w:t>DOPPIONE (</w:t>
-      </w:r>
-      <w:r>
-        <w:rPr>
-          <w:u w:val="single"/>
-        </w:rPr>
-        <w:t>ID</w:t>
+        <w:t xml:space="preserve">quantita, </w:t>
+      </w:r>
+      <w:r>
+        <w:t>formato, condizione</w:t>
       </w:r>
       <w:r>
         <w:t xml:space="preserve">, </w:t>
       </w:r>
       <w:r>
-        <w:t>progressivo,</w:t>
-      </w:r>
-      <w:r>
-        <w:t xml:space="preserve"> formato, condizione, quantita</w:t>
-      </w:r>
-      <w:r>
-        <w:t>, ID_disco, ID_collezionista</w:t>
-      </w:r>
-      <w:r>
-        <w:t>)</w:t>
-      </w:r>
-    </w:p>
-    <w:p>
-      <w:r>
-        <w:t>SCRITTA (</w:t>
-      </w:r>
-      <w:r>
-        <w:rPr>
-          <w:u w:val="single"/>
-        </w:rPr>
-        <w:t>ID_traccia</w:t>
-      </w:r>
-      <w:r>
-        <w:t xml:space="preserve">, </w:t>
-      </w:r>
-      <w:r>
-        <w:rPr>
-          <w:u w:val="single"/>
-        </w:rPr>
-        <w:t>ID_autore</w:t>
+        <w:t>ID_disco, ID_collezionista</w:t>
       </w:r>
       <w:r>
         <w:t>)</w:t>
@@ -294,10 +248,7 @@
         <w:t>,</w:t>
       </w:r>
       <w:r>
-        <w:t xml:space="preserve"> tipo</w:t>
-      </w:r>
-      <w:r>
-        <w:t xml:space="preserve">, </w:t>
+        <w:t xml:space="preserve"> </w:t>
       </w:r>
       <w:r>
         <w:t xml:space="preserve">percorso, tipo, </w:t>

</xml_diff>